<commit_message>
DOC: 기획서 - v.0.0.1 (260130) 작성
기획서 - 개요 v.0.0.1 (260130) 수정
  - 기획 의도 작성
기획서 - 설정 v.0.0.1 (260130) 작성
  - 스토리라인 옮김 (개요 -> 설정)
기획서 - 시스템 v.0.0.1 (260130) 작성
</commit_message>
<xml_diff>
--- a/Documents/기획서/1. 개요.docx
+++ b/Documents/기획서/1. 개요.docx
@@ -5,9 +5,6 @@
     <w:p>
       <w:pPr>
         <w:pStyle w:val="a3"/>
-        <w:rPr>
-          <w:rFonts w:hint="eastAsia"/>
-        </w:rPr>
       </w:pPr>
       <w:r>
         <w:rPr>
@@ -19,9 +16,6 @@
     <w:p>
       <w:pPr>
         <w:pStyle w:val="a4"/>
-        <w:rPr>
-          <w:rFonts w:hint="eastAsia"/>
-        </w:rPr>
       </w:pPr>
       <w:r>
         <w:rPr>
@@ -222,7 +216,6 @@
               <w:jc w:val="center"/>
               <w:rPr>
                 <w:rStyle w:val="ac"/>
-                <w:rFonts w:hint="eastAsia"/>
                 <w:sz w:val="20"/>
                 <w:szCs w:val="20"/>
               </w:rPr>
@@ -249,7 +242,6 @@
               <w:jc w:val="center"/>
               <w:rPr>
                 <w:rStyle w:val="ac"/>
-                <w:rFonts w:hint="eastAsia"/>
                 <w:sz w:val="20"/>
                 <w:szCs w:val="20"/>
               </w:rPr>
@@ -277,7 +269,21 @@
                 <w:rStyle w:val="ac"/>
                 <w:rFonts w:hint="eastAsia"/>
               </w:rPr>
-              <w:t>(260129)</w:t>
+              <w:t>(2601</w:t>
+            </w:r>
+            <w:r>
+              <w:rPr>
+                <w:rStyle w:val="ac"/>
+                <w:rFonts w:hint="eastAsia"/>
+              </w:rPr>
+              <w:t>30</w:t>
+            </w:r>
+            <w:r>
+              <w:rPr>
+                <w:rStyle w:val="ac"/>
+                <w:rFonts w:hint="eastAsia"/>
+              </w:rPr>
+              <w:t>)</w:t>
             </w:r>
           </w:p>
         </w:tc>
@@ -286,6 +292,11 @@
     <w:sdt>
       <w:sdtPr>
         <w:rPr>
+          <w:caps w:val="0"/>
+          <w:color w:val="auto"/>
+          <w:spacing w:val="0"/>
+          <w:sz w:val="20"/>
+          <w:szCs w:val="20"/>
           <w:lang w:val="ko-KR"/>
         </w:rPr>
         <w:id w:val="1886294168"/>
@@ -298,11 +309,6 @@
         <w:rPr>
           <w:b/>
           <w:bCs/>
-          <w:caps w:val="0"/>
-          <w:color w:val="auto"/>
-          <w:spacing w:val="0"/>
-          <w:sz w:val="20"/>
-          <w:szCs w:val="20"/>
         </w:rPr>
       </w:sdtEndPr>
       <w:sdtContent>
@@ -340,7 +346,7 @@
           <w:r>
             <w:fldChar w:fldCharType="separate"/>
           </w:r>
-          <w:hyperlink w:anchor="_Toc220594938" w:history="1">
+          <w:hyperlink w:anchor="_Toc220626264" w:history="1">
             <w:r>
               <w:rPr>
                 <w:rStyle w:val="af4"/>
@@ -367,7 +373,7 @@
                 <w:noProof/>
                 <w:webHidden/>
               </w:rPr>
-              <w:instrText xml:space="preserve"> PAGEREF _Toc220594938 \h </w:instrText>
+              <w:instrText xml:space="preserve"> PAGEREF _Toc220626264 \h </w:instrText>
             </w:r>
             <w:r>
               <w:rPr>
@@ -412,13 +418,13 @@
               <w14:ligatures w14:val="standardContextual"/>
             </w:rPr>
           </w:pPr>
-          <w:hyperlink w:anchor="_Toc220594939" w:history="1">
+          <w:hyperlink w:anchor="_Toc220626265" w:history="1">
             <w:r>
               <w:rPr>
                 <w:rStyle w:val="af4"/>
                 <w:noProof/>
               </w:rPr>
-              <w:t>시스템적 요소</w:t>
+              <w:t>기획 의도</w:t>
             </w:r>
             <w:r>
               <w:rPr>
@@ -439,7 +445,7 @@
                 <w:noProof/>
                 <w:webHidden/>
               </w:rPr>
-              <w:instrText xml:space="preserve"> PAGEREF _Toc220594939 \h </w:instrText>
+              <w:instrText xml:space="preserve"> PAGEREF _Toc220626265 \h </w:instrText>
             </w:r>
             <w:r>
               <w:rPr>
@@ -460,78 +466,6 @@
                 <w:webHidden/>
               </w:rPr>
               <w:t>3</w:t>
-            </w:r>
-            <w:r>
-              <w:rPr>
-                <w:noProof/>
-                <w:webHidden/>
-              </w:rPr>
-              <w:fldChar w:fldCharType="end"/>
-            </w:r>
-          </w:hyperlink>
-        </w:p>
-        <w:p>
-          <w:pPr>
-            <w:pStyle w:val="10"/>
-            <w:tabs>
-              <w:tab w:val="right" w:leader="dot" w:pos="10456"/>
-            </w:tabs>
-            <w:rPr>
-              <w:noProof/>
-              <w:kern w:val="2"/>
-              <w:sz w:val="22"/>
-              <w:szCs w:val="24"/>
-              <w14:ligatures w14:val="standardContextual"/>
-            </w:rPr>
-          </w:pPr>
-          <w:hyperlink w:anchor="_Toc220594940" w:history="1">
-            <w:r>
-              <w:rPr>
-                <w:rStyle w:val="af4"/>
-                <w:noProof/>
-              </w:rPr>
-              <w:t>스토리라인</w:t>
-            </w:r>
-            <w:r>
-              <w:rPr>
-                <w:noProof/>
-                <w:webHidden/>
-              </w:rPr>
-              <w:tab/>
-            </w:r>
-            <w:r>
-              <w:rPr>
-                <w:noProof/>
-                <w:webHidden/>
-              </w:rPr>
-              <w:fldChar w:fldCharType="begin"/>
-            </w:r>
-            <w:r>
-              <w:rPr>
-                <w:noProof/>
-                <w:webHidden/>
-              </w:rPr>
-              <w:instrText xml:space="preserve"> PAGEREF _Toc220594940 \h </w:instrText>
-            </w:r>
-            <w:r>
-              <w:rPr>
-                <w:noProof/>
-                <w:webHidden/>
-              </w:rPr>
-            </w:r>
-            <w:r>
-              <w:rPr>
-                <w:noProof/>
-                <w:webHidden/>
-              </w:rPr>
-              <w:fldChar w:fldCharType="separate"/>
-            </w:r>
-            <w:r>
-              <w:rPr>
-                <w:noProof/>
-                <w:webHidden/>
-              </w:rPr>
-              <w:t>4</w:t>
             </w:r>
             <w:r>
               <w:rPr>
@@ -554,19 +488,8 @@
         </w:p>
       </w:sdtContent>
     </w:sdt>
+    <w:p/>
     <w:p>
-      <w:pPr>
-        <w:rPr>
-          <w:rFonts w:hint="eastAsia"/>
-        </w:rPr>
-      </w:pPr>
-    </w:p>
-    <w:p>
-      <w:pPr>
-        <w:rPr>
-          <w:rFonts w:hint="eastAsia"/>
-        </w:rPr>
-      </w:pPr>
       <w:r>
         <w:br w:type="page"/>
       </w:r>
@@ -582,7 +505,7 @@
         </w:rPr>
       </w:pPr>
       <w:bookmarkStart w:id="0" w:name="_Toc220591316"/>
-      <w:bookmarkStart w:id="1" w:name="_Toc220594938"/>
+      <w:bookmarkStart w:id="1" w:name="_Toc220626264"/>
       <w:r>
         <w:rPr>
           <w:rFonts w:hint="eastAsia"/>
@@ -615,9 +538,6 @@
           <w:p>
             <w:pPr>
               <w:spacing w:before="0"/>
-              <w:rPr>
-                <w:rFonts w:hint="eastAsia"/>
-              </w:rPr>
             </w:pPr>
             <w:r>
               <w:rPr>
@@ -635,9 +555,6 @@
             <w:pPr>
               <w:spacing w:before="0"/>
               <w:cnfStyle w:val="000000100000" w:firstRow="0" w:lastRow="0" w:firstColumn="0" w:lastColumn="0" w:oddVBand="0" w:evenVBand="0" w:oddHBand="1" w:evenHBand="0" w:firstRowFirstColumn="0" w:firstRowLastColumn="0" w:lastRowFirstColumn="0" w:lastRowLastColumn="0"/>
-              <w:rPr>
-                <w:rFonts w:hint="eastAsia"/>
-              </w:rPr>
             </w:pPr>
             <w:r>
               <w:rPr>
@@ -658,7 +575,6 @@
             <w:pPr>
               <w:spacing w:before="0"/>
               <w:rPr>
-                <w:rFonts w:hint="eastAsia"/>
                 <w:b w:val="0"/>
                 <w:bCs w:val="0"/>
               </w:rPr>
@@ -682,9 +598,6 @@
             <w:pPr>
               <w:spacing w:before="0"/>
               <w:cnfStyle w:val="000000000000" w:firstRow="0" w:lastRow="0" w:firstColumn="0" w:lastColumn="0" w:oddVBand="0" w:evenVBand="0" w:oddHBand="0" w:evenHBand="0" w:firstRowFirstColumn="0" w:firstRowLastColumn="0" w:lastRowFirstColumn="0" w:lastRowLastColumn="0"/>
-              <w:rPr>
-                <w:rFonts w:hint="eastAsia"/>
-              </w:rPr>
             </w:pPr>
             <w:r>
               <w:rPr>
@@ -710,9 +623,6 @@
           <w:p>
             <w:pPr>
               <w:spacing w:before="0"/>
-              <w:rPr>
-                <w:rFonts w:hint="eastAsia"/>
-              </w:rPr>
             </w:pPr>
             <w:r>
               <w:rPr>
@@ -731,20 +641,25 @@
               <w:spacing w:before="0"/>
               <w:cnfStyle w:val="000000100000" w:firstRow="0" w:lastRow="0" w:firstColumn="0" w:lastColumn="0" w:oddVBand="0" w:evenVBand="0" w:oddHBand="1" w:evenHBand="0" w:firstRowFirstColumn="0" w:firstRowLastColumn="0" w:lastRowFirstColumn="0" w:lastRowLastColumn="0"/>
             </w:pPr>
+            <w:proofErr w:type="spellStart"/>
             <w:r>
               <w:rPr>
                 <w:rFonts w:hint="eastAsia"/>
               </w:rPr>
-              <w:t>서바이버라이크 장르를 즐겨하는 유저</w:t>
+              <w:t>서바이버라이크</w:t>
+            </w:r>
+            <w:proofErr w:type="spellEnd"/>
+            <w:r>
+              <w:rPr>
+                <w:rFonts w:hint="eastAsia"/>
+              </w:rPr>
+              <w:t xml:space="preserve"> 장르를 즐겨하는 유저</w:t>
             </w:r>
           </w:p>
           <w:p>
             <w:pPr>
               <w:spacing w:before="0"/>
               <w:cnfStyle w:val="000000100000" w:firstRow="0" w:lastRow="0" w:firstColumn="0" w:lastColumn="0" w:oddVBand="0" w:evenVBand="0" w:oddHBand="1" w:evenHBand="0" w:firstRowFirstColumn="0" w:firstRowLastColumn="0" w:lastRowFirstColumn="0" w:lastRowLastColumn="0"/>
-              <w:rPr>
-                <w:rFonts w:hint="eastAsia"/>
-              </w:rPr>
             </w:pPr>
             <w:r>
               <w:rPr>
@@ -764,9 +679,6 @@
           <w:p>
             <w:pPr>
               <w:spacing w:before="0"/>
-              <w:rPr>
-                <w:rFonts w:hint="eastAsia"/>
-              </w:rPr>
             </w:pPr>
             <w:r>
               <w:rPr>
@@ -784,9 +696,6 @@
             <w:pPr>
               <w:spacing w:before="0"/>
               <w:cnfStyle w:val="000000000000" w:firstRow="0" w:lastRow="0" w:firstColumn="0" w:lastColumn="0" w:oddVBand="0" w:evenVBand="0" w:oddHBand="0" w:evenHBand="0" w:firstRowFirstColumn="0" w:firstRowLastColumn="0" w:lastRowFirstColumn="0" w:lastRowLastColumn="0"/>
-              <w:rPr>
-                <w:rFonts w:hint="eastAsia"/>
-              </w:rPr>
             </w:pPr>
             <w:r>
               <w:rPr>
@@ -809,9 +718,6 @@
           <w:p>
             <w:pPr>
               <w:spacing w:before="0"/>
-              <w:rPr>
-                <w:rFonts w:hint="eastAsia"/>
-              </w:rPr>
             </w:pPr>
             <w:r>
               <w:rPr>
@@ -829,9 +735,6 @@
             <w:pPr>
               <w:spacing w:before="0"/>
               <w:cnfStyle w:val="000000100000" w:firstRow="0" w:lastRow="0" w:firstColumn="0" w:lastColumn="0" w:oddVBand="0" w:evenVBand="0" w:oddHBand="1" w:evenHBand="0" w:firstRowFirstColumn="0" w:firstRowLastColumn="0" w:lastRowFirstColumn="0" w:lastRowLastColumn="0"/>
-              <w:rPr>
-                <w:rFonts w:hint="eastAsia"/>
-              </w:rPr>
             </w:pPr>
             <w:r>
               <w:rPr>
@@ -851,9 +754,6 @@
           <w:p>
             <w:pPr>
               <w:spacing w:before="0"/>
-              <w:rPr>
-                <w:rFonts w:hint="eastAsia"/>
-              </w:rPr>
             </w:pPr>
             <w:r>
               <w:rPr>
@@ -871,9 +771,6 @@
             <w:pPr>
               <w:spacing w:before="0"/>
               <w:cnfStyle w:val="000000000000" w:firstRow="0" w:lastRow="0" w:firstColumn="0" w:lastColumn="0" w:oddVBand="0" w:evenVBand="0" w:oddHBand="0" w:evenHBand="0" w:firstRowFirstColumn="0" w:firstRowLastColumn="0" w:lastRowFirstColumn="0" w:lastRowLastColumn="0"/>
-              <w:rPr>
-                <w:rFonts w:hint="eastAsia"/>
-              </w:rPr>
             </w:pPr>
             <w:r>
               <w:rPr>
@@ -896,9 +793,6 @@
           <w:p>
             <w:pPr>
               <w:spacing w:before="0"/>
-              <w:rPr>
-                <w:rFonts w:hint="eastAsia"/>
-              </w:rPr>
             </w:pPr>
             <w:r>
               <w:rPr>
@@ -917,11 +811,19 @@
               <w:spacing w:before="0"/>
               <w:cnfStyle w:val="000000100000" w:firstRow="0" w:lastRow="0" w:firstColumn="0" w:lastColumn="0" w:oddVBand="0" w:evenVBand="0" w:oddHBand="1" w:evenHBand="0" w:firstRowFirstColumn="0" w:firstRowLastColumn="0" w:lastRowFirstColumn="0" w:lastRowLastColumn="0"/>
             </w:pPr>
+            <w:proofErr w:type="spellStart"/>
             <w:r>
               <w:rPr>
                 <w:rFonts w:hint="eastAsia"/>
               </w:rPr>
-              <w:t>Jetbrains Rider</w:t>
+              <w:t>Jetbrains</w:t>
+            </w:r>
+            <w:proofErr w:type="spellEnd"/>
+            <w:r>
+              <w:rPr>
+                <w:rFonts w:hint="eastAsia"/>
+              </w:rPr>
+              <w:t xml:space="preserve"> Rider</w:t>
             </w:r>
           </w:p>
           <w:p>
@@ -952,9 +854,6 @@
             <w:pPr>
               <w:spacing w:before="0"/>
               <w:cnfStyle w:val="000000100000" w:firstRow="0" w:lastRow="0" w:firstColumn="0" w:lastColumn="0" w:oddVBand="0" w:evenVBand="0" w:oddHBand="1" w:evenHBand="0" w:firstRowFirstColumn="0" w:firstRowLastColumn="0" w:lastRowFirstColumn="0" w:lastRowLastColumn="0"/>
-              <w:rPr>
-                <w:rFonts w:hint="eastAsia"/>
-              </w:rPr>
             </w:pPr>
             <w:r>
               <w:rPr>
@@ -975,596 +874,170 @@
     <w:p>
       <w:pPr>
         <w:pStyle w:val="1"/>
-      </w:pPr>
-      <w:bookmarkStart w:id="2" w:name="_Toc220594939"/>
+        <w:spacing w:afterLines="100" w:after="240"/>
+      </w:pPr>
+      <w:bookmarkStart w:id="2" w:name="_Toc220626265"/>
       <w:r>
         <w:rPr>
           <w:rFonts w:hint="eastAsia"/>
         </w:rPr>
         <w:lastRenderedPageBreak/>
-        <w:t>시스템적 요소</w:t>
+        <w:t>기획 의도</w:t>
       </w:r>
       <w:bookmarkEnd w:id="2"/>
     </w:p>
     <w:p>
       <w:pPr>
-        <w:rPr>
-          <w:rFonts w:hint="eastAsia"/>
-        </w:rPr>
-      </w:pPr>
-    </w:p>
-    <w:p>
-      <w:pPr>
-        <w:rPr>
-          <w:rFonts w:hint="eastAsia"/>
-        </w:rPr>
-      </w:pPr>
-    </w:p>
-    <w:p>
-      <w:r>
-        <w:br w:type="page"/>
-      </w:r>
-    </w:p>
-    <w:p>
-      <w:pPr>
-        <w:pStyle w:val="1"/>
-        <w:spacing w:before="0" w:afterLines="100" w:after="240"/>
-      </w:pPr>
-      <w:bookmarkStart w:id="3" w:name="_Toc220594940"/>
+        <w:pStyle w:val="a6"/>
+        <w:numPr>
+          <w:ilvl w:val="0"/>
+          <w:numId w:val="4"/>
+        </w:numPr>
+        <w:ind w:leftChars="0"/>
+      </w:pPr>
       <w:r>
         <w:rPr>
           <w:rFonts w:hint="eastAsia"/>
         </w:rPr>
-        <w:lastRenderedPageBreak/>
-        <w:t>스토리라인</w:t>
+        <w:t xml:space="preserve">Survivors-Like/Shooter장르로, 적들을 휩쓸어버리는 재미 요소를 통해 </w:t>
       </w:r>
-      <w:bookmarkEnd w:id="3"/>
+      <w:r>
+        <w:rPr>
+          <w:rFonts w:hint="eastAsia"/>
+          <w:b/>
+          <w:bCs/>
+        </w:rPr>
+        <w:t xml:space="preserve">유저들을 </w:t>
+      </w:r>
+      <w:proofErr w:type="gramStart"/>
+      <w:r>
+        <w:rPr>
+          <w:rFonts w:hint="eastAsia"/>
+          <w:b/>
+          <w:bCs/>
+        </w:rPr>
+        <w:t>유입 시킴</w:t>
+      </w:r>
+      <w:proofErr w:type="gramEnd"/>
     </w:p>
-    <w:tbl>
-      <w:tblPr>
-        <w:tblStyle w:val="30"/>
-        <w:tblW w:w="0" w:type="auto"/>
-        <w:tblLook w:val="00A0" w:firstRow="1" w:lastRow="0" w:firstColumn="1" w:lastColumn="0" w:noHBand="0" w:noVBand="0"/>
-      </w:tblPr>
-      <w:tblGrid>
-        <w:gridCol w:w="562"/>
-        <w:gridCol w:w="1276"/>
-        <w:gridCol w:w="8618"/>
-      </w:tblGrid>
-      <w:tr>
-        <w:trPr>
-          <w:cnfStyle w:val="100000000000" w:firstRow="1" w:lastRow="0" w:firstColumn="0" w:lastColumn="0" w:oddVBand="0" w:evenVBand="0" w:oddHBand="0" w:evenHBand="0" w:firstRowFirstColumn="0" w:firstRowLastColumn="0" w:lastRowFirstColumn="0" w:lastRowLastColumn="0"/>
-        </w:trPr>
-        <w:tc>
-          <w:tcPr>
-            <w:cnfStyle w:val="001000000100" w:firstRow="0" w:lastRow="0" w:firstColumn="1" w:lastColumn="0" w:oddVBand="0" w:evenVBand="0" w:oddHBand="0" w:evenHBand="0" w:firstRowFirstColumn="1" w:firstRowLastColumn="0" w:lastRowFirstColumn="0" w:lastRowLastColumn="0"/>
-            <w:tcW w:w="562" w:type="dxa"/>
-          </w:tcPr>
-          <w:p>
-            <w:pPr>
-              <w:spacing w:before="0"/>
-              <w:rPr>
-                <w:rFonts w:hint="eastAsia"/>
-              </w:rPr>
-            </w:pPr>
-            <w:r>
-              <w:rPr>
-                <w:rFonts w:hint="eastAsia"/>
-              </w:rPr>
-              <w:t>S#</w:t>
-            </w:r>
-          </w:p>
-        </w:tc>
-        <w:tc>
-          <w:tcPr>
-            <w:cnfStyle w:val="000010000000" w:firstRow="0" w:lastRow="0" w:firstColumn="0" w:lastColumn="0" w:oddVBand="1" w:evenVBand="0" w:oddHBand="0" w:evenHBand="0" w:firstRowFirstColumn="0" w:firstRowLastColumn="0" w:lastRowFirstColumn="0" w:lastRowLastColumn="0"/>
-            <w:tcW w:w="1276" w:type="dxa"/>
-          </w:tcPr>
-          <w:p>
-            <w:pPr>
-              <w:spacing w:before="0"/>
-              <w:rPr>
-                <w:rFonts w:hint="eastAsia"/>
-              </w:rPr>
-            </w:pPr>
-            <w:r>
-              <w:rPr>
-                <w:rFonts w:hint="eastAsia"/>
-              </w:rPr>
-              <w:t>타이틀</w:t>
-            </w:r>
-          </w:p>
-        </w:tc>
-        <w:tc>
-          <w:tcPr>
-            <w:tcW w:w="8618" w:type="dxa"/>
-          </w:tcPr>
-          <w:p>
-            <w:pPr>
-              <w:spacing w:before="0"/>
-              <w:cnfStyle w:val="100000000000" w:firstRow="1" w:lastRow="0" w:firstColumn="0" w:lastColumn="0" w:oddVBand="0" w:evenVBand="0" w:oddHBand="0" w:evenHBand="0" w:firstRowFirstColumn="0" w:firstRowLastColumn="0" w:lastRowFirstColumn="0" w:lastRowLastColumn="0"/>
-              <w:rPr>
-                <w:rFonts w:hint="eastAsia"/>
-              </w:rPr>
-            </w:pPr>
-            <w:r>
-              <w:rPr>
-                <w:rFonts w:hint="eastAsia"/>
-              </w:rPr>
-              <w:t>내용</w:t>
-            </w:r>
-          </w:p>
-        </w:tc>
-      </w:tr>
-      <w:tr>
-        <w:trPr>
-          <w:cnfStyle w:val="000000100000" w:firstRow="0" w:lastRow="0" w:firstColumn="0" w:lastColumn="0" w:oddVBand="0" w:evenVBand="0" w:oddHBand="1" w:evenHBand="0" w:firstRowFirstColumn="0" w:firstRowLastColumn="0" w:lastRowFirstColumn="0" w:lastRowLastColumn="0"/>
-        </w:trPr>
-        <w:tc>
-          <w:tcPr>
-            <w:cnfStyle w:val="001000000000" w:firstRow="0" w:lastRow="0" w:firstColumn="1" w:lastColumn="0" w:oddVBand="0" w:evenVBand="0" w:oddHBand="0" w:evenHBand="0" w:firstRowFirstColumn="0" w:firstRowLastColumn="0" w:lastRowFirstColumn="0" w:lastRowLastColumn="0"/>
-            <w:tcW w:w="562" w:type="dxa"/>
-          </w:tcPr>
-          <w:p>
-            <w:pPr>
-              <w:spacing w:before="0"/>
-              <w:rPr>
-                <w:rFonts w:hint="eastAsia"/>
-                <w:sz w:val="16"/>
-                <w:szCs w:val="16"/>
-              </w:rPr>
-            </w:pPr>
-            <w:r>
-              <w:rPr>
-                <w:rFonts w:hint="eastAsia"/>
-                <w:sz w:val="16"/>
-                <w:szCs w:val="16"/>
-              </w:rPr>
-              <w:t xml:space="preserve">0 </w:t>
-            </w:r>
-          </w:p>
-        </w:tc>
-        <w:tc>
-          <w:tcPr>
-            <w:cnfStyle w:val="000010000000" w:firstRow="0" w:lastRow="0" w:firstColumn="0" w:lastColumn="0" w:oddVBand="1" w:evenVBand="0" w:oddHBand="0" w:evenHBand="0" w:firstRowFirstColumn="0" w:firstRowLastColumn="0" w:lastRowFirstColumn="0" w:lastRowLastColumn="0"/>
-            <w:tcW w:w="1276" w:type="dxa"/>
-          </w:tcPr>
-          <w:p>
-            <w:pPr>
-              <w:spacing w:before="0"/>
-              <w:rPr>
-                <w:rFonts w:hint="eastAsia"/>
-              </w:rPr>
-            </w:pPr>
-            <w:r>
-              <w:rPr>
-                <w:rFonts w:hint="eastAsia"/>
-              </w:rPr>
-              <w:t>세계 접속</w:t>
-            </w:r>
-          </w:p>
-        </w:tc>
-        <w:tc>
-          <w:tcPr>
-            <w:tcW w:w="8618" w:type="dxa"/>
-          </w:tcPr>
-          <w:p>
-            <w:pPr>
-              <w:spacing w:before="0"/>
-              <w:cnfStyle w:val="000000100000" w:firstRow="0" w:lastRow="0" w:firstColumn="0" w:lastColumn="0" w:oddVBand="0" w:evenVBand="0" w:oddHBand="1" w:evenHBand="0" w:firstRowFirstColumn="0" w:firstRowLastColumn="0" w:lastRowFirstColumn="0" w:lastRowLastColumn="0"/>
-              <w:rPr>
-                <w:rFonts w:hint="eastAsia"/>
-              </w:rPr>
-            </w:pPr>
-            <w:r>
-              <w:rPr>
-                <w:rFonts w:hint="eastAsia"/>
-              </w:rPr>
-              <w:t>PLAYER는 게임을 실행함으로써 WORLD:DOT에 접속한다.</w:t>
-            </w:r>
-          </w:p>
-        </w:tc>
-      </w:tr>
-      <w:tr>
-        <w:tc>
-          <w:tcPr>
-            <w:cnfStyle w:val="001000000000" w:firstRow="0" w:lastRow="0" w:firstColumn="1" w:lastColumn="0" w:oddVBand="0" w:evenVBand="0" w:oddHBand="0" w:evenHBand="0" w:firstRowFirstColumn="0" w:firstRowLastColumn="0" w:lastRowFirstColumn="0" w:lastRowLastColumn="0"/>
-            <w:tcW w:w="562" w:type="dxa"/>
-          </w:tcPr>
-          <w:p>
-            <w:pPr>
-              <w:spacing w:before="0"/>
-              <w:rPr>
-                <w:rFonts w:hint="eastAsia"/>
-                <w:sz w:val="16"/>
-                <w:szCs w:val="16"/>
-              </w:rPr>
-            </w:pPr>
-            <w:r>
-              <w:rPr>
-                <w:rFonts w:hint="eastAsia"/>
-                <w:sz w:val="16"/>
-                <w:szCs w:val="16"/>
-              </w:rPr>
-              <w:t>1-1</w:t>
-            </w:r>
-          </w:p>
-        </w:tc>
-        <w:tc>
-          <w:tcPr>
-            <w:cnfStyle w:val="000010000000" w:firstRow="0" w:lastRow="0" w:firstColumn="0" w:lastColumn="0" w:oddVBand="1" w:evenVBand="0" w:oddHBand="0" w:evenHBand="0" w:firstRowFirstColumn="0" w:firstRowLastColumn="0" w:lastRowFirstColumn="0" w:lastRowLastColumn="0"/>
-            <w:tcW w:w="1276" w:type="dxa"/>
-          </w:tcPr>
-          <w:p>
-            <w:pPr>
-              <w:spacing w:before="0"/>
-              <w:rPr>
-                <w:rFonts w:hint="eastAsia"/>
-              </w:rPr>
-            </w:pPr>
-            <w:r>
-              <w:rPr>
-                <w:rFonts w:hint="eastAsia"/>
-              </w:rPr>
-              <w:t>환영</w:t>
-            </w:r>
-          </w:p>
-        </w:tc>
-        <w:tc>
-          <w:tcPr>
-            <w:tcW w:w="8618" w:type="dxa"/>
-          </w:tcPr>
-          <w:p>
-            <w:pPr>
-              <w:spacing w:before="0"/>
-              <w:cnfStyle w:val="000000000000" w:firstRow="0" w:lastRow="0" w:firstColumn="0" w:lastColumn="0" w:oddVBand="0" w:evenVBand="0" w:oddHBand="0" w:evenHBand="0" w:firstRowFirstColumn="0" w:firstRowLastColumn="0" w:lastRowFirstColumn="0" w:lastRowLastColumn="0"/>
-              <w:rPr>
-                <w:rFonts w:hint="eastAsia"/>
-              </w:rPr>
-            </w:pPr>
-            <w:r>
-              <w:rPr>
-                <w:rFonts w:hint="eastAsia"/>
-              </w:rPr>
-              <w:t>WORLD:DOT에 접속한 플레이어를 환영하는 WHITE가 출현하여 PLAYER를 환영을 시작한다.</w:t>
-            </w:r>
-          </w:p>
-          <w:p>
-            <w:pPr>
-              <w:spacing w:before="0"/>
-              <w:cnfStyle w:val="000000000000" w:firstRow="0" w:lastRow="0" w:firstColumn="0" w:lastColumn="0" w:oddVBand="0" w:evenVBand="0" w:oddHBand="0" w:evenHBand="0" w:firstRowFirstColumn="0" w:firstRowLastColumn="0" w:lastRowFirstColumn="0" w:lastRowLastColumn="0"/>
-              <w:rPr>
-                <w:rFonts w:hint="eastAsia"/>
-              </w:rPr>
-            </w:pPr>
-            <w:r>
-              <w:rPr>
-                <w:rFonts w:hint="eastAsia"/>
-              </w:rPr>
-              <w:t>(회색 배경 + 하얀색 SMOKE 효과에 전체적인 묵음 대화 텍스트)</w:t>
-            </w:r>
-          </w:p>
-        </w:tc>
-      </w:tr>
-      <w:tr>
-        <w:trPr>
-          <w:cnfStyle w:val="000000100000" w:firstRow="0" w:lastRow="0" w:firstColumn="0" w:lastColumn="0" w:oddVBand="0" w:evenVBand="0" w:oddHBand="1" w:evenHBand="0" w:firstRowFirstColumn="0" w:firstRowLastColumn="0" w:lastRowFirstColumn="0" w:lastRowLastColumn="0"/>
-        </w:trPr>
-        <w:tc>
-          <w:tcPr>
-            <w:cnfStyle w:val="001000000000" w:firstRow="0" w:lastRow="0" w:firstColumn="1" w:lastColumn="0" w:oddVBand="0" w:evenVBand="0" w:oddHBand="0" w:evenHBand="0" w:firstRowFirstColumn="0" w:firstRowLastColumn="0" w:lastRowFirstColumn="0" w:lastRowLastColumn="0"/>
-            <w:tcW w:w="562" w:type="dxa"/>
-          </w:tcPr>
-          <w:p>
-            <w:pPr>
-              <w:spacing w:before="0"/>
-              <w:rPr>
-                <w:rFonts w:hint="eastAsia"/>
-                <w:sz w:val="16"/>
-                <w:szCs w:val="16"/>
-              </w:rPr>
-            </w:pPr>
-            <w:r>
-              <w:rPr>
-                <w:rFonts w:hint="eastAsia"/>
-                <w:sz w:val="16"/>
-                <w:szCs w:val="16"/>
-              </w:rPr>
-              <w:t>1-2</w:t>
-            </w:r>
-          </w:p>
-        </w:tc>
-        <w:tc>
-          <w:tcPr>
-            <w:cnfStyle w:val="000010000000" w:firstRow="0" w:lastRow="0" w:firstColumn="0" w:lastColumn="0" w:oddVBand="1" w:evenVBand="0" w:oddHBand="0" w:evenHBand="0" w:firstRowFirstColumn="0" w:firstRowLastColumn="0" w:lastRowFirstColumn="0" w:lastRowLastColumn="0"/>
-            <w:tcW w:w="1276" w:type="dxa"/>
-          </w:tcPr>
-          <w:p>
-            <w:pPr>
-              <w:spacing w:before="0"/>
-              <w:rPr>
-                <w:rFonts w:hint="eastAsia"/>
-              </w:rPr>
-            </w:pPr>
-            <w:r>
-              <w:rPr>
-                <w:rFonts w:hint="eastAsia"/>
-              </w:rPr>
-              <w:t>환영 (FAKE)</w:t>
-            </w:r>
-          </w:p>
-        </w:tc>
-        <w:tc>
-          <w:tcPr>
-            <w:tcW w:w="8618" w:type="dxa"/>
-          </w:tcPr>
-          <w:p>
-            <w:pPr>
-              <w:spacing w:before="0"/>
-              <w:cnfStyle w:val="000000100000" w:firstRow="0" w:lastRow="0" w:firstColumn="0" w:lastColumn="0" w:oddVBand="0" w:evenVBand="0" w:oddHBand="1" w:evenHBand="0" w:firstRowFirstColumn="0" w:firstRowLastColumn="0" w:lastRowFirstColumn="0" w:lastRowLastColumn="0"/>
-            </w:pPr>
-            <w:r>
-              <w:rPr>
-                <w:rFonts w:hint="eastAsia"/>
-              </w:rPr>
-              <w:t>WHITE가 환영하는 도중, BLACK이 도중에 나타나 PLAYER를 환영한다.</w:t>
-            </w:r>
-          </w:p>
-          <w:p>
-            <w:pPr>
-              <w:spacing w:before="0"/>
-              <w:cnfStyle w:val="000000100000" w:firstRow="0" w:lastRow="0" w:firstColumn="0" w:lastColumn="0" w:oddVBand="0" w:evenVBand="0" w:oddHBand="1" w:evenHBand="0" w:firstRowFirstColumn="0" w:firstRowLastColumn="0" w:lastRowFirstColumn="0" w:lastRowLastColumn="0"/>
-              <w:rPr>
-                <w:rFonts w:hint="eastAsia"/>
-              </w:rPr>
-            </w:pPr>
-            <w:r>
-              <w:rPr>
-                <w:rFonts w:hint="eastAsia"/>
-              </w:rPr>
-              <w:t>(WHITE의 대화를 가로막는 검은색 SMOKE 효과에 전체적인 묵음 대화 텍스트)</w:t>
-            </w:r>
-          </w:p>
-        </w:tc>
-      </w:tr>
-      <w:tr>
-        <w:tc>
-          <w:tcPr>
-            <w:cnfStyle w:val="001000000000" w:firstRow="0" w:lastRow="0" w:firstColumn="1" w:lastColumn="0" w:oddVBand="0" w:evenVBand="0" w:oddHBand="0" w:evenHBand="0" w:firstRowFirstColumn="0" w:firstRowLastColumn="0" w:lastRowFirstColumn="0" w:lastRowLastColumn="0"/>
-            <w:tcW w:w="562" w:type="dxa"/>
-          </w:tcPr>
-          <w:p>
-            <w:pPr>
-              <w:spacing w:before="0"/>
-              <w:rPr>
-                <w:rFonts w:hint="eastAsia"/>
-                <w:sz w:val="16"/>
-                <w:szCs w:val="16"/>
-              </w:rPr>
-            </w:pPr>
-            <w:r>
-              <w:rPr>
-                <w:rFonts w:hint="eastAsia"/>
-                <w:sz w:val="16"/>
-                <w:szCs w:val="16"/>
-              </w:rPr>
-              <w:t>1-3</w:t>
-            </w:r>
-          </w:p>
-        </w:tc>
-        <w:tc>
-          <w:tcPr>
-            <w:cnfStyle w:val="000010000000" w:firstRow="0" w:lastRow="0" w:firstColumn="0" w:lastColumn="0" w:oddVBand="1" w:evenVBand="0" w:oddHBand="0" w:evenHBand="0" w:firstRowFirstColumn="0" w:firstRowLastColumn="0" w:lastRowFirstColumn="0" w:lastRowLastColumn="0"/>
-            <w:tcW w:w="1276" w:type="dxa"/>
-          </w:tcPr>
-          <w:p>
-            <w:pPr>
-              <w:spacing w:before="0"/>
-              <w:rPr>
-                <w:rFonts w:hint="eastAsia"/>
-              </w:rPr>
-            </w:pPr>
-            <w:r>
-              <w:rPr>
-                <w:rFonts w:hint="eastAsia"/>
-              </w:rPr>
-              <w:t>PLAYER 이름 입력</w:t>
-            </w:r>
-          </w:p>
-        </w:tc>
-        <w:tc>
-          <w:tcPr>
-            <w:tcW w:w="8618" w:type="dxa"/>
-          </w:tcPr>
-          <w:p>
-            <w:pPr>
-              <w:spacing w:before="0"/>
-              <w:cnfStyle w:val="000000000000" w:firstRow="0" w:lastRow="0" w:firstColumn="0" w:lastColumn="0" w:oddVBand="0" w:evenVBand="0" w:oddHBand="0" w:evenHBand="0" w:firstRowFirstColumn="0" w:firstRowLastColumn="0" w:lastRowFirstColumn="0" w:lastRowLastColumn="0"/>
-              <w:rPr>
-                <w:rFonts w:hint="eastAsia"/>
-              </w:rPr>
-            </w:pPr>
-            <w:r>
-              <w:rPr>
-                <w:rFonts w:hint="eastAsia"/>
-              </w:rPr>
-              <w:t>BLACK은 PLAYER를 환영하며, 이름 제시를 요구한다.</w:t>
-            </w:r>
-          </w:p>
-        </w:tc>
-      </w:tr>
-      <w:tr>
-        <w:trPr>
-          <w:cnfStyle w:val="000000100000" w:firstRow="0" w:lastRow="0" w:firstColumn="0" w:lastColumn="0" w:oddVBand="0" w:evenVBand="0" w:oddHBand="1" w:evenHBand="0" w:firstRowFirstColumn="0" w:firstRowLastColumn="0" w:lastRowFirstColumn="0" w:lastRowLastColumn="0"/>
-        </w:trPr>
-        <w:tc>
-          <w:tcPr>
-            <w:cnfStyle w:val="001000000000" w:firstRow="0" w:lastRow="0" w:firstColumn="1" w:lastColumn="0" w:oddVBand="0" w:evenVBand="0" w:oddHBand="0" w:evenHBand="0" w:firstRowFirstColumn="0" w:firstRowLastColumn="0" w:lastRowFirstColumn="0" w:lastRowLastColumn="0"/>
-            <w:tcW w:w="562" w:type="dxa"/>
-          </w:tcPr>
-          <w:p>
-            <w:pPr>
-              <w:spacing w:before="0"/>
-              <w:rPr>
-                <w:rFonts w:hint="eastAsia"/>
-                <w:sz w:val="16"/>
-                <w:szCs w:val="16"/>
-              </w:rPr>
-            </w:pPr>
-            <w:r>
-              <w:rPr>
-                <w:rFonts w:hint="eastAsia"/>
-                <w:sz w:val="16"/>
-                <w:szCs w:val="16"/>
-              </w:rPr>
-              <w:t>1-4</w:t>
-            </w:r>
-          </w:p>
-        </w:tc>
-        <w:tc>
-          <w:tcPr>
-            <w:cnfStyle w:val="000010000000" w:firstRow="0" w:lastRow="0" w:firstColumn="0" w:lastColumn="0" w:oddVBand="1" w:evenVBand="0" w:oddHBand="0" w:evenHBand="0" w:firstRowFirstColumn="0" w:firstRowLastColumn="0" w:lastRowFirstColumn="0" w:lastRowLastColumn="0"/>
-            <w:tcW w:w="1276" w:type="dxa"/>
-          </w:tcPr>
-          <w:p>
-            <w:pPr>
-              <w:spacing w:before="0"/>
-              <w:rPr>
-                <w:rFonts w:hint="eastAsia"/>
-              </w:rPr>
-            </w:pPr>
-            <w:r>
-              <w:rPr>
-                <w:rFonts w:hint="eastAsia"/>
-              </w:rPr>
-              <w:t>목표 제시</w:t>
-            </w:r>
-          </w:p>
-        </w:tc>
-        <w:tc>
-          <w:tcPr>
-            <w:tcW w:w="8618" w:type="dxa"/>
-          </w:tcPr>
-          <w:p>
-            <w:pPr>
-              <w:spacing w:before="0"/>
-              <w:cnfStyle w:val="000000100000" w:firstRow="0" w:lastRow="0" w:firstColumn="0" w:lastColumn="0" w:oddVBand="0" w:evenVBand="0" w:oddHBand="1" w:evenHBand="0" w:firstRowFirstColumn="0" w:firstRowLastColumn="0" w:lastRowFirstColumn="0" w:lastRowLastColumn="0"/>
-            </w:pPr>
-            <w:r>
-              <w:rPr>
-                <w:rFonts w:hint="eastAsia"/>
-              </w:rPr>
-              <w:t>BLACK은 PLAYER가 이루어야 할 목표를 제시한다.</w:t>
-            </w:r>
-          </w:p>
-          <w:p>
-            <w:pPr>
-              <w:spacing w:before="0"/>
-              <w:cnfStyle w:val="000000100000" w:firstRow="0" w:lastRow="0" w:firstColumn="0" w:lastColumn="0" w:oddVBand="0" w:evenVBand="0" w:oddHBand="1" w:evenHBand="0" w:firstRowFirstColumn="0" w:firstRowLastColumn="0" w:lastRowFirstColumn="0" w:lastRowLastColumn="0"/>
-              <w:rPr>
-                <w:rFonts w:hint="eastAsia"/>
-              </w:rPr>
-            </w:pPr>
-            <w:r>
-              <w:rPr>
-                <w:rFonts w:hint="eastAsia"/>
-              </w:rPr>
-              <w:t xml:space="preserve">5개의 </w:t>
-            </w:r>
-            <w:r>
-              <w:rPr>
-                <w:rFonts w:hint="eastAsia"/>
-              </w:rPr>
-              <w:t>SOUL</w:t>
-            </w:r>
-            <w:r>
-              <w:rPr>
-                <w:rFonts w:hint="eastAsia"/>
-              </w:rPr>
-              <w:t>을 성장시키고, SERVER를 파괴하여 자신의 자유를 되찾게 해달라는 내용,</w:t>
-            </w:r>
-          </w:p>
-        </w:tc>
-      </w:tr>
-      <w:tr>
-        <w:tc>
-          <w:tcPr>
-            <w:cnfStyle w:val="001000000000" w:firstRow="0" w:lastRow="0" w:firstColumn="1" w:lastColumn="0" w:oddVBand="0" w:evenVBand="0" w:oddHBand="0" w:evenHBand="0" w:firstRowFirstColumn="0" w:firstRowLastColumn="0" w:lastRowFirstColumn="0" w:lastRowLastColumn="0"/>
-            <w:tcW w:w="562" w:type="dxa"/>
-          </w:tcPr>
-          <w:p>
-            <w:pPr>
-              <w:spacing w:before="0"/>
-              <w:rPr>
-                <w:rFonts w:hint="eastAsia"/>
-                <w:sz w:val="16"/>
-                <w:szCs w:val="16"/>
-              </w:rPr>
-            </w:pPr>
-            <w:r>
-              <w:rPr>
-                <w:rFonts w:hint="eastAsia"/>
-                <w:sz w:val="16"/>
-                <w:szCs w:val="16"/>
-              </w:rPr>
-              <w:t>2</w:t>
-            </w:r>
-          </w:p>
-        </w:tc>
-        <w:tc>
-          <w:tcPr>
-            <w:cnfStyle w:val="000010000000" w:firstRow="0" w:lastRow="0" w:firstColumn="0" w:lastColumn="0" w:oddVBand="1" w:evenVBand="0" w:oddHBand="0" w:evenHBand="0" w:firstRowFirstColumn="0" w:firstRowLastColumn="0" w:lastRowFirstColumn="0" w:lastRowLastColumn="0"/>
-            <w:tcW w:w="1276" w:type="dxa"/>
-          </w:tcPr>
-          <w:p>
-            <w:pPr>
-              <w:spacing w:before="0"/>
-              <w:rPr>
-                <w:rFonts w:hint="eastAsia"/>
-              </w:rPr>
-            </w:pPr>
-            <w:r>
-              <w:rPr>
-                <w:rFonts w:hint="eastAsia"/>
-              </w:rPr>
-              <w:t>소울</w:t>
-            </w:r>
-            <w:r>
-              <w:rPr>
-                <w:rFonts w:hint="eastAsia"/>
-              </w:rPr>
-              <w:t xml:space="preserve"> 찾기</w:t>
-            </w:r>
-          </w:p>
-        </w:tc>
-        <w:tc>
-          <w:tcPr>
-            <w:tcW w:w="8618" w:type="dxa"/>
-          </w:tcPr>
-          <w:p>
-            <w:pPr>
-              <w:spacing w:before="0"/>
-              <w:cnfStyle w:val="000000000000" w:firstRow="0" w:lastRow="0" w:firstColumn="0" w:lastColumn="0" w:oddVBand="0" w:evenVBand="0" w:oddHBand="0" w:evenHBand="0" w:firstRowFirstColumn="0" w:firstRowLastColumn="0" w:lastRowFirstColumn="0" w:lastRowLastColumn="0"/>
-              <w:rPr>
-                <w:rFonts w:hint="eastAsia"/>
-              </w:rPr>
-            </w:pPr>
-            <w:r>
-              <w:rPr>
-                <w:rFonts w:hint="eastAsia"/>
-              </w:rPr>
-              <w:t>BLACK은 자신의 권한으로 PLAYER를 SOUL의 위치로 접속시키고, SOUL을 PLAYER에게 귀속시킨다.</w:t>
-            </w:r>
-          </w:p>
-        </w:tc>
-      </w:tr>
-    </w:tbl>
     <w:p>
       <w:pPr>
+        <w:pStyle w:val="a6"/>
+        <w:numPr>
+          <w:ilvl w:val="0"/>
+          <w:numId w:val="4"/>
+        </w:numPr>
+        <w:ind w:leftChars="0"/>
+      </w:pPr>
+      <w:r>
         <w:rPr>
           <w:rFonts w:hint="eastAsia"/>
         </w:rPr>
-      </w:pPr>
+        <w:t xml:space="preserve">SOUL을 성장시켜 최종 보스를 처치하는 RPG 형태로 </w:t>
+      </w:r>
+      <w:r>
+        <w:rPr>
+          <w:rFonts w:hint="eastAsia"/>
+          <w:b/>
+          <w:bCs/>
+        </w:rPr>
+        <w:t>플레이-타임 증대</w:t>
+      </w:r>
+    </w:p>
+    <w:p>
+      <w:pPr>
+        <w:pStyle w:val="a6"/>
+        <w:numPr>
+          <w:ilvl w:val="0"/>
+          <w:numId w:val="4"/>
+        </w:numPr>
+        <w:ind w:leftChars="0"/>
+      </w:pPr>
+      <w:r>
+        <w:rPr>
+          <w:rFonts w:hint="eastAsia"/>
+        </w:rPr>
+        <w:t xml:space="preserve">미스터리한 스토리로 숨겨진 </w:t>
+      </w:r>
+      <w:proofErr w:type="spellStart"/>
+      <w:r>
+        <w:rPr>
+          <w:rFonts w:hint="eastAsia"/>
+        </w:rPr>
+        <w:t>이스터</w:t>
+      </w:r>
+      <w:proofErr w:type="spellEnd"/>
+      <w:r>
+        <w:rPr>
+          <w:rFonts w:hint="eastAsia"/>
+        </w:rPr>
+        <w:t xml:space="preserve">-에그/스토리라인을 찾는 숨겨진 요소를 통해 </w:t>
+      </w:r>
+      <w:r>
+        <w:rPr>
+          <w:rFonts w:hint="eastAsia"/>
+          <w:b/>
+          <w:bCs/>
+        </w:rPr>
+        <w:t>흥미로움 증대</w:t>
+      </w:r>
+    </w:p>
+    <w:p>
+      <w:pPr>
+        <w:pStyle w:val="a6"/>
+        <w:numPr>
+          <w:ilvl w:val="0"/>
+          <w:numId w:val="4"/>
+        </w:numPr>
+        <w:ind w:leftChars="0"/>
+      </w:pPr>
+      <w:r>
+        <w:rPr>
+          <w:rFonts w:hint="eastAsia"/>
+        </w:rPr>
+        <w:t xml:space="preserve">컴퓨터 속 세계라는 세계관으로 </w:t>
+      </w:r>
+      <w:r>
+        <w:rPr>
+          <w:rFonts w:hint="eastAsia"/>
+          <w:b/>
+          <w:bCs/>
+        </w:rPr>
+        <w:t>PC 유저들을 유입</w:t>
+      </w:r>
+    </w:p>
+    <w:p>
+      <w:pPr>
+        <w:pStyle w:val="a6"/>
+        <w:numPr>
+          <w:ilvl w:val="0"/>
+          <w:numId w:val="4"/>
+        </w:numPr>
+        <w:ind w:leftChars="0"/>
+        <w:rPr>
+          <w:rFonts w:hint="eastAsia"/>
+        </w:rPr>
+      </w:pPr>
+      <w:r>
+        <w:rPr>
+          <w:rFonts w:hint="eastAsia"/>
+        </w:rPr>
+        <w:t>SOUL을 다양한 성격으로 성장시키는</w:t>
+      </w:r>
+      <w:r>
+        <w:rPr>
+          <w:rFonts w:hint="eastAsia"/>
+        </w:rPr>
+        <w:t xml:space="preserve"> 목표로, 여러가지 방향성을 가질 수 있다는 점을 통해 </w:t>
+      </w:r>
+      <w:r>
+        <w:rPr>
+          <w:rFonts w:hint="eastAsia"/>
+          <w:b/>
+          <w:bCs/>
+        </w:rPr>
+        <w:t>플레이-타임 및 재미 증대</w:t>
+      </w:r>
     </w:p>
     <w:sectPr>
       <w:headerReference w:type="even" r:id="rId8"/>
@@ -1897,11 +1370,219 @@
       </w:rPr>
     </w:lvl>
   </w:abstractNum>
+  <w:abstractNum w:abstractNumId="2" w15:restartNumberingAfterBreak="0">
+    <w:nsid w:val="5EB8129B"/>
+    <w:multiLevelType w:val="hybridMultilevel"/>
+    <w:tmpl w:val="C9DA6420"/>
+    <w:lvl w:ilvl="0" w:tplc="361C4A38">
+      <w:start w:val="1"/>
+      <w:numFmt w:val="decimal"/>
+      <w:lvlText w:val="%1."/>
+      <w:lvlJc w:val="left"/>
+      <w:pPr>
+        <w:ind w:left="800" w:hanging="360"/>
+      </w:pPr>
+      <w:rPr>
+        <w:rFonts w:hint="default"/>
+      </w:rPr>
+    </w:lvl>
+    <w:lvl w:ilvl="1" w:tplc="04090019" w:tentative="1">
+      <w:start w:val="1"/>
+      <w:numFmt w:val="upperLetter"/>
+      <w:lvlText w:val="%2."/>
+      <w:lvlJc w:val="left"/>
+      <w:pPr>
+        <w:ind w:left="1320" w:hanging="440"/>
+      </w:pPr>
+    </w:lvl>
+    <w:lvl w:ilvl="2" w:tplc="0409001B" w:tentative="1">
+      <w:start w:val="1"/>
+      <w:numFmt w:val="lowerRoman"/>
+      <w:lvlText w:val="%3."/>
+      <w:lvlJc w:val="right"/>
+      <w:pPr>
+        <w:ind w:left="1760" w:hanging="440"/>
+      </w:pPr>
+    </w:lvl>
+    <w:lvl w:ilvl="3" w:tplc="0409000F" w:tentative="1">
+      <w:start w:val="1"/>
+      <w:numFmt w:val="decimal"/>
+      <w:lvlText w:val="%4."/>
+      <w:lvlJc w:val="left"/>
+      <w:pPr>
+        <w:ind w:left="2200" w:hanging="440"/>
+      </w:pPr>
+    </w:lvl>
+    <w:lvl w:ilvl="4" w:tplc="04090019" w:tentative="1">
+      <w:start w:val="1"/>
+      <w:numFmt w:val="upperLetter"/>
+      <w:lvlText w:val="%5."/>
+      <w:lvlJc w:val="left"/>
+      <w:pPr>
+        <w:ind w:left="2640" w:hanging="440"/>
+      </w:pPr>
+    </w:lvl>
+    <w:lvl w:ilvl="5" w:tplc="0409001B" w:tentative="1">
+      <w:start w:val="1"/>
+      <w:numFmt w:val="lowerRoman"/>
+      <w:lvlText w:val="%6."/>
+      <w:lvlJc w:val="right"/>
+      <w:pPr>
+        <w:ind w:left="3080" w:hanging="440"/>
+      </w:pPr>
+    </w:lvl>
+    <w:lvl w:ilvl="6" w:tplc="0409000F" w:tentative="1">
+      <w:start w:val="1"/>
+      <w:numFmt w:val="decimal"/>
+      <w:lvlText w:val="%7."/>
+      <w:lvlJc w:val="left"/>
+      <w:pPr>
+        <w:ind w:left="3520" w:hanging="440"/>
+      </w:pPr>
+    </w:lvl>
+    <w:lvl w:ilvl="7" w:tplc="04090019" w:tentative="1">
+      <w:start w:val="1"/>
+      <w:numFmt w:val="upperLetter"/>
+      <w:lvlText w:val="%8."/>
+      <w:lvlJc w:val="left"/>
+      <w:pPr>
+        <w:ind w:left="3960" w:hanging="440"/>
+      </w:pPr>
+    </w:lvl>
+    <w:lvl w:ilvl="8" w:tplc="0409001B" w:tentative="1">
+      <w:start w:val="1"/>
+      <w:numFmt w:val="lowerRoman"/>
+      <w:lvlText w:val="%9."/>
+      <w:lvlJc w:val="right"/>
+      <w:pPr>
+        <w:ind w:left="4400" w:hanging="440"/>
+      </w:pPr>
+    </w:lvl>
+  </w:abstractNum>
+  <w:abstractNum w:abstractNumId="3" w15:restartNumberingAfterBreak="0">
+    <w:nsid w:val="6F142AC6"/>
+    <w:multiLevelType w:val="hybridMultilevel"/>
+    <w:tmpl w:val="4A0E6CAC"/>
+    <w:lvl w:ilvl="0" w:tplc="657A6ADE">
+      <w:start w:val="1"/>
+      <w:numFmt w:val="bullet"/>
+      <w:lvlText w:val="-"/>
+      <w:lvlJc w:val="left"/>
+      <w:pPr>
+        <w:ind w:left="800" w:hanging="360"/>
+      </w:pPr>
+      <w:rPr>
+        <w:rFonts w:ascii="맑은 고딕" w:eastAsia="맑은 고딕" w:hAnsi="맑은 고딕" w:cstheme="minorBidi" w:hint="eastAsia"/>
+      </w:rPr>
+    </w:lvl>
+    <w:lvl w:ilvl="1" w:tplc="04090003" w:tentative="1">
+      <w:start w:val="1"/>
+      <w:numFmt w:val="bullet"/>
+      <w:lvlText w:val=""/>
+      <w:lvlJc w:val="left"/>
+      <w:pPr>
+        <w:ind w:left="1320" w:hanging="440"/>
+      </w:pPr>
+      <w:rPr>
+        <w:rFonts w:ascii="Wingdings" w:hAnsi="Wingdings" w:hint="default"/>
+      </w:rPr>
+    </w:lvl>
+    <w:lvl w:ilvl="2" w:tplc="04090005" w:tentative="1">
+      <w:start w:val="1"/>
+      <w:numFmt w:val="bullet"/>
+      <w:lvlText w:val=""/>
+      <w:lvlJc w:val="left"/>
+      <w:pPr>
+        <w:ind w:left="1760" w:hanging="440"/>
+      </w:pPr>
+      <w:rPr>
+        <w:rFonts w:ascii="Wingdings" w:hAnsi="Wingdings" w:hint="default"/>
+      </w:rPr>
+    </w:lvl>
+    <w:lvl w:ilvl="3" w:tplc="04090001" w:tentative="1">
+      <w:start w:val="1"/>
+      <w:numFmt w:val="bullet"/>
+      <w:lvlText w:val=""/>
+      <w:lvlJc w:val="left"/>
+      <w:pPr>
+        <w:ind w:left="2200" w:hanging="440"/>
+      </w:pPr>
+      <w:rPr>
+        <w:rFonts w:ascii="Wingdings" w:hAnsi="Wingdings" w:hint="default"/>
+      </w:rPr>
+    </w:lvl>
+    <w:lvl w:ilvl="4" w:tplc="04090003" w:tentative="1">
+      <w:start w:val="1"/>
+      <w:numFmt w:val="bullet"/>
+      <w:lvlText w:val=""/>
+      <w:lvlJc w:val="left"/>
+      <w:pPr>
+        <w:ind w:left="2640" w:hanging="440"/>
+      </w:pPr>
+      <w:rPr>
+        <w:rFonts w:ascii="Wingdings" w:hAnsi="Wingdings" w:hint="default"/>
+      </w:rPr>
+    </w:lvl>
+    <w:lvl w:ilvl="5" w:tplc="04090005" w:tentative="1">
+      <w:start w:val="1"/>
+      <w:numFmt w:val="bullet"/>
+      <w:lvlText w:val=""/>
+      <w:lvlJc w:val="left"/>
+      <w:pPr>
+        <w:ind w:left="3080" w:hanging="440"/>
+      </w:pPr>
+      <w:rPr>
+        <w:rFonts w:ascii="Wingdings" w:hAnsi="Wingdings" w:hint="default"/>
+      </w:rPr>
+    </w:lvl>
+    <w:lvl w:ilvl="6" w:tplc="04090001" w:tentative="1">
+      <w:start w:val="1"/>
+      <w:numFmt w:val="bullet"/>
+      <w:lvlText w:val=""/>
+      <w:lvlJc w:val="left"/>
+      <w:pPr>
+        <w:ind w:left="3520" w:hanging="440"/>
+      </w:pPr>
+      <w:rPr>
+        <w:rFonts w:ascii="Wingdings" w:hAnsi="Wingdings" w:hint="default"/>
+      </w:rPr>
+    </w:lvl>
+    <w:lvl w:ilvl="7" w:tplc="04090003" w:tentative="1">
+      <w:start w:val="1"/>
+      <w:numFmt w:val="bullet"/>
+      <w:lvlText w:val=""/>
+      <w:lvlJc w:val="left"/>
+      <w:pPr>
+        <w:ind w:left="3960" w:hanging="440"/>
+      </w:pPr>
+      <w:rPr>
+        <w:rFonts w:ascii="Wingdings" w:hAnsi="Wingdings" w:hint="default"/>
+      </w:rPr>
+    </w:lvl>
+    <w:lvl w:ilvl="8" w:tplc="04090005" w:tentative="1">
+      <w:start w:val="1"/>
+      <w:numFmt w:val="bullet"/>
+      <w:lvlText w:val=""/>
+      <w:lvlJc w:val="left"/>
+      <w:pPr>
+        <w:ind w:left="4400" w:hanging="440"/>
+      </w:pPr>
+      <w:rPr>
+        <w:rFonts w:ascii="Wingdings" w:hAnsi="Wingdings" w:hint="default"/>
+      </w:rPr>
+    </w:lvl>
+  </w:abstractNum>
   <w:num w:numId="1" w16cid:durableId="1837071875">
     <w:abstractNumId w:val="0"/>
   </w:num>
   <w:num w:numId="2" w16cid:durableId="159275700">
     <w:abstractNumId w:val="1"/>
+  </w:num>
+  <w:num w:numId="3" w16cid:durableId="361832843">
+    <w:abstractNumId w:val="2"/>
+  </w:num>
+  <w:num w:numId="4" w16cid:durableId="855078824">
+    <w:abstractNumId w:val="3"/>
   </w:num>
 </w:numbering>
 </file>
@@ -2513,6 +2194,7 @@
   <w:style w:type="character" w:default="1" w:styleId="a0">
     <w:name w:val="Default Paragraph Font"/>
     <w:uiPriority w:val="1"/>
+    <w:semiHidden/>
     <w:unhideWhenUsed/>
   </w:style>
   <w:style w:type="table" w:default="1" w:styleId="a1">

</xml_diff>